<commit_message>
instruction: change questions for lector
</commit_message>
<xml_diff>
--- a/engeto_SQL_projekt_zadani.docx
+++ b/engeto_SQL_projekt_zadani.docx
@@ -172,7 +172,6 @@
           <w:rFonts w:cstheme="minorHAnsi"/>
         </w:rPr>
       </w:pPr>
-      <w:proofErr w:type="spellStart"/>
       <w:r>
         <w:rPr>
           <w:rStyle w:val="KdHTML"/>
@@ -181,7 +180,6 @@
         </w:rPr>
         <w:t>czechia_payroll</w:t>
       </w:r>
-      <w:proofErr w:type="spellEnd"/>
       <w:r>
         <w:rPr>
           <w:rFonts w:cstheme="minorHAnsi"/>
@@ -207,7 +205,6 @@
           <w:rFonts w:cstheme="minorHAnsi"/>
         </w:rPr>
       </w:pPr>
-      <w:proofErr w:type="spellStart"/>
       <w:r>
         <w:rPr>
           <w:rStyle w:val="KdHTML"/>
@@ -216,7 +213,6 @@
         </w:rPr>
         <w:t>czechia_payroll_calculation</w:t>
       </w:r>
-      <w:proofErr w:type="spellEnd"/>
       <w:r>
         <w:rPr>
           <w:rFonts w:cstheme="minorHAnsi"/>
@@ -242,7 +238,6 @@
           <w:rFonts w:cstheme="minorHAnsi"/>
         </w:rPr>
       </w:pPr>
-      <w:proofErr w:type="spellStart"/>
       <w:r>
         <w:rPr>
           <w:rStyle w:val="KdHTML"/>
@@ -251,7 +246,6 @@
         </w:rPr>
         <w:t>czechia_payroll_industry_branch</w:t>
       </w:r>
-      <w:proofErr w:type="spellEnd"/>
       <w:r>
         <w:rPr>
           <w:rFonts w:cstheme="minorHAnsi"/>
@@ -277,7 +271,6 @@
           <w:rFonts w:cstheme="minorHAnsi"/>
         </w:rPr>
       </w:pPr>
-      <w:proofErr w:type="spellStart"/>
       <w:r>
         <w:rPr>
           <w:rStyle w:val="KdHTML"/>
@@ -286,7 +279,6 @@
         </w:rPr>
         <w:t>czechia_payroll_unit</w:t>
       </w:r>
-      <w:proofErr w:type="spellEnd"/>
       <w:r>
         <w:rPr>
           <w:rFonts w:cstheme="minorHAnsi"/>
@@ -312,7 +304,6 @@
           <w:rFonts w:cstheme="minorHAnsi"/>
         </w:rPr>
       </w:pPr>
-      <w:proofErr w:type="spellStart"/>
       <w:r>
         <w:rPr>
           <w:rStyle w:val="KdHTML"/>
@@ -321,7 +312,6 @@
         </w:rPr>
         <w:t>czechia_payroll_value_type</w:t>
       </w:r>
-      <w:proofErr w:type="spellEnd"/>
       <w:r>
         <w:rPr>
           <w:rFonts w:cstheme="minorHAnsi"/>
@@ -347,7 +337,6 @@
           <w:rFonts w:cstheme="minorHAnsi"/>
         </w:rPr>
       </w:pPr>
-      <w:proofErr w:type="spellStart"/>
       <w:r>
         <w:rPr>
           <w:rStyle w:val="KdHTML"/>
@@ -356,7 +345,6 @@
         </w:rPr>
         <w:t>czechia_price</w:t>
       </w:r>
-      <w:proofErr w:type="spellEnd"/>
       <w:r>
         <w:rPr>
           <w:rFonts w:cstheme="minorHAnsi"/>
@@ -382,7 +370,6 @@
           <w:rFonts w:cstheme="minorHAnsi"/>
         </w:rPr>
       </w:pPr>
-      <w:proofErr w:type="spellStart"/>
       <w:r>
         <w:rPr>
           <w:rStyle w:val="KdHTML"/>
@@ -391,7 +378,6 @@
         </w:rPr>
         <w:t>czechia_price_category</w:t>
       </w:r>
-      <w:proofErr w:type="spellEnd"/>
       <w:r>
         <w:rPr>
           <w:rFonts w:cstheme="minorHAnsi"/>
@@ -432,7 +418,6 @@
           <w:rFonts w:cstheme="minorHAnsi"/>
         </w:rPr>
       </w:pPr>
-      <w:proofErr w:type="spellStart"/>
       <w:r>
         <w:rPr>
           <w:rStyle w:val="KdHTML"/>
@@ -441,7 +426,6 @@
         </w:rPr>
         <w:t>czechia_region</w:t>
       </w:r>
-      <w:proofErr w:type="spellEnd"/>
       <w:r>
         <w:rPr>
           <w:rFonts w:cstheme="minorHAnsi"/>
@@ -467,7 +451,6 @@
           <w:rFonts w:cstheme="minorHAnsi"/>
         </w:rPr>
       </w:pPr>
-      <w:proofErr w:type="spellStart"/>
       <w:r>
         <w:rPr>
           <w:rStyle w:val="KdHTML"/>
@@ -476,7 +459,6 @@
         </w:rPr>
         <w:t>czechia_district</w:t>
       </w:r>
-      <w:proofErr w:type="spellEnd"/>
       <w:r>
         <w:rPr>
           <w:rFonts w:cstheme="minorHAnsi"/>
@@ -517,8 +499,6 @@
           <w:rFonts w:cstheme="minorHAnsi"/>
         </w:rPr>
       </w:pPr>
-      <w:proofErr w:type="spellStart"/>
-      <w:proofErr w:type="gramStart"/>
       <w:r>
         <w:rPr>
           <w:rStyle w:val="KdHTML"/>
@@ -527,7 +507,6 @@
         </w:rPr>
         <w:t>countries</w:t>
       </w:r>
-      <w:proofErr w:type="spellEnd"/>
       <w:r>
         <w:rPr>
           <w:rFonts w:cstheme="minorHAnsi"/>
@@ -539,14 +518,7 @@
         <w:rPr>
           <w:rFonts w:cstheme="minorHAnsi"/>
         </w:rPr>
-        <w:t>- Všemožné</w:t>
-      </w:r>
-      <w:proofErr w:type="gramEnd"/>
-      <w:r>
-        <w:rPr>
-          <w:rFonts w:cstheme="minorHAnsi"/>
-        </w:rPr>
-        <w:t xml:space="preserve"> informace o zemích na světě, například hlavní město, měna, národní jídlo nebo průměrná výška populace.</w:t>
+        <w:t>- Všemožné informace o zemích na světě, například hlavní město, měna, národní jídlo nebo průměrná výška populace.</w:t>
       </w:r>
     </w:p>
     <w:p>
@@ -560,8 +532,6 @@
           <w:rFonts w:cstheme="minorHAnsi"/>
         </w:rPr>
       </w:pPr>
-      <w:proofErr w:type="spellStart"/>
-      <w:proofErr w:type="gramStart"/>
       <w:r>
         <w:rPr>
           <w:rStyle w:val="KdHTML"/>
@@ -570,7 +540,6 @@
         </w:rPr>
         <w:t>economies</w:t>
       </w:r>
-      <w:proofErr w:type="spellEnd"/>
       <w:r>
         <w:rPr>
           <w:rFonts w:cstheme="minorHAnsi"/>
@@ -582,14 +551,7 @@
         <w:rPr>
           <w:rFonts w:cstheme="minorHAnsi"/>
         </w:rPr>
-        <w:t>- HDP</w:t>
-      </w:r>
-      <w:proofErr w:type="gramEnd"/>
-      <w:r>
-        <w:rPr>
-          <w:rFonts w:cstheme="minorHAnsi"/>
-        </w:rPr>
-        <w:t>, GINI, daňová zátěž, atd. pro daný stát a rok.</w:t>
+        <w:t>- HDP, GINI, daňová zátěž, atd. pro daný stát a rok.</w:t>
       </w:r>
     </w:p>
     <w:p>
@@ -716,25 +678,7 @@
           <w:sz w:val="24"/>
           <w:szCs w:val="24"/>
         </w:rPr>
-        <w:t xml:space="preserve">Která kategorie potravin zdražuje nejpomaleji (je u ní nejnižší </w:t>
-      </w:r>
-      <w:proofErr w:type="spellStart"/>
-      <w:r>
-        <w:rPr>
-          <w:rFonts w:cstheme="minorHAnsi"/>
-          <w:sz w:val="24"/>
-          <w:szCs w:val="24"/>
-        </w:rPr>
-        <w:t>percentuální</w:t>
-      </w:r>
-      <w:proofErr w:type="spellEnd"/>
-      <w:r>
-        <w:rPr>
-          <w:rFonts w:cstheme="minorHAnsi"/>
-          <w:sz w:val="24"/>
-          <w:szCs w:val="24"/>
-        </w:rPr>
-        <w:t xml:space="preserve"> meziroční nárůst)?</w:t>
+        <w:t>Která kategorie potravin zdražuje nejpomaleji (je u ní nejnižší percentuální meziroční nárůst)?</w:t>
       </w:r>
       <w:r>
         <w:rPr>
@@ -754,22 +698,8 @@
           <w:sz w:val="24"/>
           <w:szCs w:val="24"/>
         </w:rPr>
-        <w:t xml:space="preserve">!!! pozor na záporná </w:t>
-      </w:r>
-      <w:proofErr w:type="gramStart"/>
-      <w:r>
-        <w:rPr>
-          <w:rFonts w:cstheme="minorHAnsi"/>
-          <w:b/>
-          <w:bCs/>
-          <w:i/>
-          <w:iCs/>
-          <w:sz w:val="24"/>
-          <w:szCs w:val="24"/>
-        </w:rPr>
-        <w:t>čísla !!!</w:t>
-      </w:r>
-      <w:proofErr w:type="gramEnd"/>
+        <w:t>!!! pozor na záporná čísla !!!</w:t>
+      </w:r>
     </w:p>
     <w:p>
       <w:pPr>
@@ -820,25 +750,7 @@
           <w:sz w:val="24"/>
           <w:szCs w:val="24"/>
         </w:rPr>
-        <w:t xml:space="preserve">Má výška HDP vliv na změny ve mzdách a cenách potravin? Neboli, pokud HDP vzroste výrazněji v jednom roce, projeví se to na cenách potravin či mzdách ve stejném nebo </w:t>
-      </w:r>
-      <w:proofErr w:type="spellStart"/>
-      <w:r>
-        <w:rPr>
-          <w:rFonts w:cstheme="minorHAnsi"/>
-          <w:sz w:val="24"/>
-          <w:szCs w:val="24"/>
-        </w:rPr>
-        <w:t>násdujícím</w:t>
-      </w:r>
-      <w:proofErr w:type="spellEnd"/>
-      <w:r>
-        <w:rPr>
-          <w:rFonts w:cstheme="minorHAnsi"/>
-          <w:sz w:val="24"/>
-          <w:szCs w:val="24"/>
-        </w:rPr>
-        <w:t xml:space="preserve"> roce výraznějším růstem?</w:t>
+        <w:t>Má výška HDP vliv na změny ve mzdách a cenách potravin? Neboli, pokud HDP vzroste výrazněji v jednom roce, projeví se to na cenách potravin či mzdách ve stejném nebo násdujícím roce výraznějším růstem?</w:t>
       </w:r>
     </w:p>
     <w:p>
@@ -868,119 +780,54 @@
           <w:rFonts w:asciiTheme="minorHAnsi" w:hAnsiTheme="minorHAnsi" w:cstheme="minorHAnsi"/>
           <w:highlight w:val="yellow"/>
         </w:rPr>
-        <w:t>t_{</w:t>
-      </w:r>
-      <w:proofErr w:type="spellStart"/>
+        <w:t>t_{jmeno}_{prijmeni}_project_SQL_primary_final</w:t>
+      </w:r>
+      <w:r>
+        <w:rPr>
+          <w:rFonts w:asciiTheme="minorHAnsi" w:hAnsiTheme="minorHAnsi" w:cstheme="minorHAnsi"/>
+        </w:rPr>
+        <w:t xml:space="preserve"> (pro data mezd a cen potravin za Českou republiku sjednocených na totožné porovnatelné období – společné roky) a </w:t>
+      </w:r>
       <w:r>
         <w:rPr>
           <w:rStyle w:val="KdHTML"/>
           <w:rFonts w:asciiTheme="minorHAnsi" w:hAnsiTheme="minorHAnsi" w:cstheme="minorHAnsi"/>
           <w:highlight w:val="yellow"/>
         </w:rPr>
-        <w:t>jmeno</w:t>
-      </w:r>
-      <w:proofErr w:type="spellEnd"/>
-      <w:r>
-        <w:rPr>
-          <w:rStyle w:val="KdHTML"/>
+        <w:t>t_{jmeno}_{prijmeni}_project_SQL_secondary_final</w:t>
+      </w:r>
+      <w:r>
+        <w:rPr>
+          <w:rFonts w:asciiTheme="minorHAnsi" w:hAnsiTheme="minorHAnsi" w:cstheme="minorHAnsi"/>
+        </w:rPr>
+        <w:t xml:space="preserve"> (pro dodatečná data o dalších evropských státech).</w:t>
+      </w:r>
+    </w:p>
+    <w:p>
+      <w:pPr>
+        <w:pStyle w:val="Normlnweb"/>
+        <w:rPr>
+          <w:rFonts w:asciiTheme="minorHAnsi" w:hAnsiTheme="minorHAnsi" w:cstheme="minorHAnsi"/>
+        </w:rPr>
+      </w:pPr>
+      <w:r>
+        <w:rPr>
+          <w:rFonts w:asciiTheme="minorHAnsi" w:hAnsiTheme="minorHAnsi" w:cstheme="minorHAnsi"/>
+        </w:rPr>
+        <w:t xml:space="preserve">Dále připravte </w:t>
+      </w:r>
+      <w:r>
+        <w:rPr>
           <w:rFonts w:asciiTheme="minorHAnsi" w:hAnsiTheme="minorHAnsi" w:cstheme="minorHAnsi"/>
           <w:highlight w:val="yellow"/>
         </w:rPr>
-        <w:t>}_{</w:t>
-      </w:r>
-      <w:proofErr w:type="spellStart"/>
-      <w:r>
-        <w:rPr>
-          <w:rStyle w:val="KdHTML"/>
-          <w:rFonts w:asciiTheme="minorHAnsi" w:hAnsiTheme="minorHAnsi" w:cstheme="minorHAnsi"/>
-          <w:highlight w:val="yellow"/>
-        </w:rPr>
-        <w:t>prijmeni</w:t>
-      </w:r>
-      <w:proofErr w:type="spellEnd"/>
-      <w:r>
-        <w:rPr>
-          <w:rStyle w:val="KdHTML"/>
-          <w:rFonts w:asciiTheme="minorHAnsi" w:hAnsiTheme="minorHAnsi" w:cstheme="minorHAnsi"/>
-          <w:highlight w:val="yellow"/>
-        </w:rPr>
-        <w:t>}_</w:t>
-      </w:r>
-      <w:proofErr w:type="spellStart"/>
-      <w:r>
-        <w:rPr>
-          <w:rStyle w:val="KdHTML"/>
-          <w:rFonts w:asciiTheme="minorHAnsi" w:hAnsiTheme="minorHAnsi" w:cstheme="minorHAnsi"/>
-          <w:highlight w:val="yellow"/>
-        </w:rPr>
-        <w:t>project_SQL_primary_final</w:t>
-      </w:r>
-      <w:proofErr w:type="spellEnd"/>
-      <w:r>
-        <w:rPr>
-          <w:rFonts w:asciiTheme="minorHAnsi" w:hAnsiTheme="minorHAnsi" w:cstheme="minorHAnsi"/>
-        </w:rPr>
-        <w:t xml:space="preserve"> (pro data mezd a cen potravin za Českou republiku sjednocených na totožné porovnatelné období – společné roky) a </w:t>
-      </w:r>
-      <w:r>
-        <w:rPr>
-          <w:rStyle w:val="KdHTML"/>
-          <w:rFonts w:asciiTheme="minorHAnsi" w:hAnsiTheme="minorHAnsi" w:cstheme="minorHAnsi"/>
-          <w:highlight w:val="yellow"/>
-        </w:rPr>
-        <w:t>t_{</w:t>
-      </w:r>
-      <w:proofErr w:type="spellStart"/>
-      <w:r>
-        <w:rPr>
-          <w:rStyle w:val="KdHTML"/>
-          <w:rFonts w:asciiTheme="minorHAnsi" w:hAnsiTheme="minorHAnsi" w:cstheme="minorHAnsi"/>
-          <w:highlight w:val="yellow"/>
-        </w:rPr>
-        <w:t>jmeno</w:t>
-      </w:r>
-      <w:proofErr w:type="spellEnd"/>
-      <w:r>
-        <w:rPr>
-          <w:rStyle w:val="KdHTML"/>
-          <w:rFonts w:asciiTheme="minorHAnsi" w:hAnsiTheme="minorHAnsi" w:cstheme="minorHAnsi"/>
-          <w:highlight w:val="yellow"/>
-        </w:rPr>
-        <w:t>}_{</w:t>
-      </w:r>
-      <w:proofErr w:type="spellStart"/>
-      <w:r>
-        <w:rPr>
-          <w:rStyle w:val="KdHTML"/>
-          <w:rFonts w:asciiTheme="minorHAnsi" w:hAnsiTheme="minorHAnsi" w:cstheme="minorHAnsi"/>
-          <w:highlight w:val="yellow"/>
-        </w:rPr>
-        <w:t>prijmeni</w:t>
-      </w:r>
-      <w:proofErr w:type="spellEnd"/>
-      <w:r>
-        <w:rPr>
-          <w:rStyle w:val="KdHTML"/>
-          <w:rFonts w:asciiTheme="minorHAnsi" w:hAnsiTheme="minorHAnsi" w:cstheme="minorHAnsi"/>
-          <w:highlight w:val="yellow"/>
-        </w:rPr>
-        <w:t>}_</w:t>
-      </w:r>
-      <w:proofErr w:type="spellStart"/>
-      <w:r>
-        <w:rPr>
-          <w:rStyle w:val="KdHTML"/>
-          <w:rFonts w:asciiTheme="minorHAnsi" w:hAnsiTheme="minorHAnsi" w:cstheme="minorHAnsi"/>
-          <w:highlight w:val="yellow"/>
-        </w:rPr>
-        <w:t>project_SQL_secondary_final</w:t>
-      </w:r>
-      <w:proofErr w:type="spellEnd"/>
-      <w:r>
-        <w:rPr>
-          <w:rFonts w:asciiTheme="minorHAnsi" w:hAnsiTheme="minorHAnsi" w:cstheme="minorHAnsi"/>
-        </w:rPr>
-        <w:t xml:space="preserve"> (pro dodatečná data o dalších evropských státech).</w:t>
+        <w:t>sadu SQL</w:t>
+      </w:r>
+      <w:r>
+        <w:rPr>
+          <w:rFonts w:asciiTheme="minorHAnsi" w:hAnsiTheme="minorHAnsi" w:cstheme="minorHAnsi"/>
+        </w:rPr>
+        <w:t>, které z vámi připravených tabulek získají datový podklad k odpovězení na vytyčené výzkumné otázky. Pozor, otázky/hypotézy mohou vaše výstupy podporovat i vyvracet! Záleží na tom, co říkají data.</w:t>
       </w:r>
     </w:p>
     <w:p>
@@ -994,62 +841,7 @@
         <w:rPr>
           <w:rFonts w:asciiTheme="minorHAnsi" w:hAnsiTheme="minorHAnsi" w:cstheme="minorHAnsi"/>
         </w:rPr>
-        <w:t xml:space="preserve">Dále připravte </w:t>
-      </w:r>
-      <w:r>
-        <w:rPr>
-          <w:rFonts w:asciiTheme="minorHAnsi" w:hAnsiTheme="minorHAnsi" w:cstheme="minorHAnsi"/>
-          <w:highlight w:val="yellow"/>
-        </w:rPr>
-        <w:t>sadu SQL</w:t>
-      </w:r>
-      <w:r>
-        <w:rPr>
-          <w:rFonts w:asciiTheme="minorHAnsi" w:hAnsiTheme="minorHAnsi" w:cstheme="minorHAnsi"/>
-        </w:rPr>
-        <w:t xml:space="preserve">, které z vámi připravených tabulek získají datový podklad k </w:t>
-      </w:r>
-      <w:proofErr w:type="spellStart"/>
-      <w:r>
-        <w:rPr>
-          <w:rFonts w:asciiTheme="minorHAnsi" w:hAnsiTheme="minorHAnsi" w:cstheme="minorHAnsi"/>
-        </w:rPr>
-        <w:t>odpovězení</w:t>
-      </w:r>
-      <w:proofErr w:type="spellEnd"/>
-      <w:r>
-        <w:rPr>
-          <w:rFonts w:asciiTheme="minorHAnsi" w:hAnsiTheme="minorHAnsi" w:cstheme="minorHAnsi"/>
-        </w:rPr>
-        <w:t xml:space="preserve"> na vytyčené výzkumné otázky. Pozor, otázky/hypotézy mohou vaše výstupy podporovat i vyvracet! Záleží na tom, co říkají data.</w:t>
-      </w:r>
-    </w:p>
-    <w:p>
-      <w:pPr>
-        <w:pStyle w:val="Normlnweb"/>
-        <w:rPr>
-          <w:rFonts w:asciiTheme="minorHAnsi" w:hAnsiTheme="minorHAnsi" w:cstheme="minorHAnsi"/>
-        </w:rPr>
-      </w:pPr>
-      <w:r>
-        <w:rPr>
-          <w:rFonts w:asciiTheme="minorHAnsi" w:hAnsiTheme="minorHAnsi" w:cstheme="minorHAnsi"/>
-        </w:rPr>
-        <w:t xml:space="preserve">Na svém GitHub účtu vytvořte </w:t>
-      </w:r>
-      <w:proofErr w:type="spellStart"/>
-      <w:r>
-        <w:rPr>
-          <w:rFonts w:asciiTheme="minorHAnsi" w:hAnsiTheme="minorHAnsi" w:cstheme="minorHAnsi"/>
-        </w:rPr>
-        <w:t>repozitář</w:t>
-      </w:r>
-      <w:proofErr w:type="spellEnd"/>
-      <w:r>
-        <w:rPr>
-          <w:rFonts w:asciiTheme="minorHAnsi" w:hAnsiTheme="minorHAnsi" w:cstheme="minorHAnsi"/>
-        </w:rPr>
-        <w:t xml:space="preserve"> (může být soukromý), kam uložíte všechny informace k projektu – hlavně SQL skript generující výslednou tabulku, </w:t>
+        <w:t xml:space="preserve">Na svém GitHub účtu vytvořte repozitář (může být soukromý), kam uložíte všechny informace k projektu – hlavně SQL skript generující výslednou tabulku, </w:t>
       </w:r>
       <w:r>
         <w:rPr>
@@ -1202,27 +994,7 @@
           <w:b w:val="0"/>
           <w:bCs w:val="0"/>
         </w:rPr>
-        <w:t xml:space="preserve">Databáze </w:t>
-      </w:r>
-      <w:proofErr w:type="spellStart"/>
-      <w:r>
-        <w:rPr>
-          <w:rStyle w:val="Siln"/>
-          <w:rFonts w:asciiTheme="minorHAnsi" w:hAnsiTheme="minorHAnsi" w:cstheme="minorHAnsi"/>
-          <w:b w:val="0"/>
-          <w:bCs w:val="0"/>
-        </w:rPr>
-        <w:t>Engeto</w:t>
-      </w:r>
-      <w:proofErr w:type="spellEnd"/>
-      <w:r>
-        <w:rPr>
-          <w:rStyle w:val="Siln"/>
-          <w:rFonts w:asciiTheme="minorHAnsi" w:hAnsiTheme="minorHAnsi" w:cstheme="minorHAnsi"/>
-          <w:b w:val="0"/>
-          <w:bCs w:val="0"/>
-        </w:rPr>
-        <w:t>?</w:t>
+        <w:t>Databáze Engeto?</w:t>
       </w:r>
       <w:r>
         <w:rPr>
@@ -1278,21 +1050,7 @@
         <w:rPr>
           <w:rFonts w:asciiTheme="minorHAnsi" w:hAnsiTheme="minorHAnsi" w:cstheme="minorHAnsi"/>
         </w:rPr>
-        <w:t xml:space="preserve">Pro ČR děláme </w:t>
-      </w:r>
-      <w:proofErr w:type="gramStart"/>
-      <w:r>
-        <w:rPr>
-          <w:rFonts w:asciiTheme="minorHAnsi" w:hAnsiTheme="minorHAnsi" w:cstheme="minorHAnsi"/>
-        </w:rPr>
-        <w:t>tabulku</w:t>
-      </w:r>
-      <w:proofErr w:type="gramEnd"/>
-      <w:r>
-        <w:rPr>
-          <w:rFonts w:asciiTheme="minorHAnsi" w:hAnsiTheme="minorHAnsi" w:cstheme="minorHAnsi"/>
-        </w:rPr>
-        <w:t xml:space="preserve"> z které získáme data pro odpovědi na 5 otázek + pro ostatní státy připravíme tabulku HDP, GINI, populace ve stejném časovém období jako pro ČR?</w:t>
+        <w:t>Pojem meziroční co je tím myšleno, nárůst za rok od měření, nebo rozdíl mezi jednotlivými roky např. 2020 a 2021? Pracujeme s celým rokem?</w:t>
       </w:r>
     </w:p>
     <w:p>
@@ -1304,28 +1062,40 @@
         </w:numPr>
         <w:ind w:left="284" w:hanging="284"/>
         <w:rPr>
-          <w:rFonts w:asciiTheme="minorHAnsi" w:hAnsiTheme="minorHAnsi" w:cstheme="minorHAnsi"/>
-        </w:rPr>
-      </w:pPr>
-      <w:r>
-        <w:rPr>
-          <w:rFonts w:asciiTheme="minorHAnsi" w:hAnsiTheme="minorHAnsi" w:cstheme="minorHAnsi"/>
-        </w:rPr>
-        <w:t xml:space="preserve">Co je to </w:t>
-      </w:r>
-      <w:proofErr w:type="spellStart"/>
-      <w:r>
-        <w:rPr>
-          <w:rFonts w:asciiTheme="minorHAnsi" w:hAnsiTheme="minorHAnsi" w:cstheme="minorHAnsi"/>
-        </w:rPr>
-        <w:t>Gini</w:t>
-      </w:r>
-      <w:proofErr w:type="spellEnd"/>
-      <w:r>
-        <w:rPr>
-          <w:rFonts w:asciiTheme="minorHAnsi" w:hAnsiTheme="minorHAnsi" w:cstheme="minorHAnsi"/>
-        </w:rPr>
-        <w:t>?</w:t>
+          <w:i/>
+          <w:iCs/>
+        </w:rPr>
+      </w:pPr>
+      <w:r>
+        <w:rPr>
+          <w:rFonts w:asciiTheme="minorHAnsi" w:hAnsiTheme="minorHAnsi" w:cstheme="minorHAnsi"/>
+        </w:rPr>
+        <w:t xml:space="preserve">Otázka č. 2 </w:t>
+      </w:r>
+      <w:r>
+        <w:rPr>
+          <w:rFonts w:asciiTheme="minorHAnsi" w:hAnsiTheme="minorHAnsi" w:cstheme="minorHAnsi"/>
+        </w:rPr>
+        <w:t>Jak zjistím čistou mzdu?</w:t>
+      </w:r>
+      <w:r>
+        <w:rPr>
+          <w:rFonts w:asciiTheme="minorHAnsi" w:hAnsiTheme="minorHAnsi" w:cstheme="minorHAnsi"/>
+        </w:rPr>
+        <w:t xml:space="preserve"> </w:t>
+      </w:r>
+      <w:r>
+        <w:rPr>
+          <w:rFonts w:asciiTheme="minorHAnsi" w:hAnsiTheme="minorHAnsi" w:cstheme="minorHAnsi"/>
+        </w:rPr>
+        <w:t>K</w:t>
+      </w:r>
+      <w:r>
+        <w:rPr>
+          <w:i/>
+          <w:iCs/>
+        </w:rPr>
+        <w:t>olik je možné si koupit litrů mléka a kilogramů chleba za první a poslední srovnatelné období v dostupných datech cen a mezd?</w:t>
       </w:r>
     </w:p>
     <w:p>
@@ -1344,21 +1114,19 @@
         <w:rPr>
           <w:rFonts w:asciiTheme="minorHAnsi" w:hAnsiTheme="minorHAnsi" w:cstheme="minorHAnsi"/>
         </w:rPr>
-        <w:t xml:space="preserve">Pojem </w:t>
-      </w:r>
-      <w:proofErr w:type="gramStart"/>
-      <w:r>
-        <w:rPr>
-          <w:rFonts w:asciiTheme="minorHAnsi" w:hAnsiTheme="minorHAnsi" w:cstheme="minorHAnsi"/>
-        </w:rPr>
-        <w:t>meziroční</w:t>
-      </w:r>
-      <w:proofErr w:type="gramEnd"/>
-      <w:r>
-        <w:rPr>
-          <w:rFonts w:asciiTheme="minorHAnsi" w:hAnsiTheme="minorHAnsi" w:cstheme="minorHAnsi"/>
-        </w:rPr>
-        <w:t xml:space="preserve"> co je tím myšleno, nárůst za rok od měření, nebo rozdíl mezi jednotlivými roky např. 2020 a 2021? Pracujeme s celým rokem?</w:t>
+        <w:t xml:space="preserve">Je možné měření víc let a jejich vzájemné porovnání provést do jedné tabulky? </w:t>
+      </w:r>
+      <w:r>
+        <w:rPr>
+          <w:rFonts w:asciiTheme="minorHAnsi" w:hAnsiTheme="minorHAnsi" w:cstheme="minorHAnsi"/>
+        </w:rPr>
+        <w:t>Pokud se mi podaří dat vedle sebe (jako sloupce) hodnoty jednotlivých let, jak je vzájemně porovnám?</w:t>
+      </w:r>
+      <w:r>
+        <w:rPr>
+          <w:rFonts w:asciiTheme="minorHAnsi" w:hAnsiTheme="minorHAnsi" w:cstheme="minorHAnsi"/>
+        </w:rPr>
+        <w:t xml:space="preserve"> Můžu data exportovat do excelu a tam porovnat?</w:t>
       </w:r>
     </w:p>
     <w:p>
@@ -1370,104 +1138,14 @@
         </w:numPr>
         <w:ind w:left="284" w:hanging="284"/>
         <w:rPr>
-          <w:i/>
-          <w:iCs/>
-        </w:rPr>
-      </w:pPr>
-      <w:r>
-        <w:rPr>
-          <w:rFonts w:asciiTheme="minorHAnsi" w:hAnsiTheme="minorHAnsi" w:cstheme="minorHAnsi"/>
-        </w:rPr>
-        <w:t>Otázka č. 2 první a poslední rok nebo čtvrtletí?</w:t>
-      </w:r>
-      <w:r>
-        <w:rPr>
-          <w:rFonts w:asciiTheme="minorHAnsi" w:hAnsiTheme="minorHAnsi" w:cstheme="minorHAnsi"/>
-        </w:rPr>
-        <w:t xml:space="preserve"> Jak zjistím čistou mzdu?</w:t>
-      </w:r>
-      <w:r>
-        <w:rPr>
-          <w:rFonts w:asciiTheme="minorHAnsi" w:hAnsiTheme="minorHAnsi" w:cstheme="minorHAnsi"/>
-        </w:rPr>
-        <w:t xml:space="preserve"> </w:t>
-      </w:r>
-      <w:r>
-        <w:rPr>
-          <w:rFonts w:asciiTheme="minorHAnsi" w:hAnsiTheme="minorHAnsi" w:cstheme="minorHAnsi"/>
-        </w:rPr>
-        <w:t>K</w:t>
-      </w:r>
-      <w:r>
-        <w:rPr>
-          <w:i/>
-          <w:iCs/>
-        </w:rPr>
-        <w:t>olik je možné si koupit litrů mléka a kilogramů chleba za první a poslední srovnatelné období v dostupných datech cen a mezd?</w:t>
-      </w:r>
-    </w:p>
-    <w:p>
-      <w:pPr>
-        <w:pStyle w:val="Normlnweb"/>
-        <w:numPr>
-          <w:ilvl w:val="0"/>
-          <w:numId w:val="5"/>
-        </w:numPr>
-        <w:ind w:left="284" w:hanging="284"/>
-        <w:rPr>
-          <w:rFonts w:asciiTheme="minorHAnsi" w:hAnsiTheme="minorHAnsi" w:cstheme="minorHAnsi"/>
-        </w:rPr>
-      </w:pPr>
-      <w:r>
-        <w:rPr>
-          <w:rFonts w:asciiTheme="minorHAnsi" w:hAnsiTheme="minorHAnsi" w:cstheme="minorHAnsi"/>
-        </w:rPr>
-        <w:t xml:space="preserve">Je možné měření víc let a jejich vzájemné porovnání provést do jedné tabulky? </w:t>
-      </w:r>
-      <w:r>
-        <w:rPr>
-          <w:rFonts w:asciiTheme="minorHAnsi" w:hAnsiTheme="minorHAnsi" w:cstheme="minorHAnsi"/>
-        </w:rPr>
-        <w:t>Pokud se mi podaří dat vedle sebe (jako sloupce) hodnoty jednotlivých let, jak je vzájemně porovnám?</w:t>
-      </w:r>
-      <w:r>
-        <w:rPr>
-          <w:rFonts w:asciiTheme="minorHAnsi" w:hAnsiTheme="minorHAnsi" w:cstheme="minorHAnsi"/>
-        </w:rPr>
-        <w:t xml:space="preserve"> Můžu data exportovat do excelu a tam porovnat?</w:t>
-      </w:r>
-    </w:p>
-    <w:p>
-      <w:pPr>
-        <w:pStyle w:val="Normlnweb"/>
-        <w:numPr>
-          <w:ilvl w:val="0"/>
-          <w:numId w:val="5"/>
-        </w:numPr>
-        <w:ind w:left="284" w:hanging="284"/>
-        <w:rPr>
-          <w:rFonts w:asciiTheme="minorHAnsi" w:hAnsiTheme="minorHAnsi" w:cstheme="minorHAnsi"/>
-        </w:rPr>
-      </w:pPr>
-      <w:r>
-        <w:rPr>
-          <w:rFonts w:asciiTheme="minorHAnsi" w:hAnsiTheme="minorHAnsi" w:cstheme="minorHAnsi"/>
-        </w:rPr>
-        <w:t>Nejde mi v </w:t>
-      </w:r>
-      <w:proofErr w:type="spellStart"/>
-      <w:r>
-        <w:rPr>
-          <w:rFonts w:asciiTheme="minorHAnsi" w:hAnsiTheme="minorHAnsi" w:cstheme="minorHAnsi"/>
-        </w:rPr>
-        <w:t>engeto</w:t>
-      </w:r>
-      <w:proofErr w:type="spellEnd"/>
-      <w:r>
-        <w:rPr>
-          <w:rFonts w:asciiTheme="minorHAnsi" w:hAnsiTheme="minorHAnsi" w:cstheme="minorHAnsi"/>
-        </w:rPr>
-        <w:t xml:space="preserve"> databázi smazat tabulka? </w:t>
+          <w:rFonts w:asciiTheme="minorHAnsi" w:hAnsiTheme="minorHAnsi" w:cstheme="minorHAnsi"/>
+        </w:rPr>
+      </w:pPr>
+      <w:r>
+        <w:rPr>
+          <w:rFonts w:asciiTheme="minorHAnsi" w:hAnsiTheme="minorHAnsi" w:cstheme="minorHAnsi"/>
+        </w:rPr>
+        <w:t xml:space="preserve">Nejde mi v engeto databázi smazat tabulka? </w:t>
       </w:r>
     </w:p>
     <w:p>

</xml_diff>

<commit_message>
instruction: change question after lesson 5
</commit_message>
<xml_diff>
--- a/engeto_SQL_projekt_zadani.docx
+++ b/engeto_SQL_projekt_zadani.docx
@@ -1146,6 +1146,25 @@
           <w:rFonts w:asciiTheme="minorHAnsi" w:hAnsiTheme="minorHAnsi" w:cstheme="minorHAnsi"/>
         </w:rPr>
         <w:t xml:space="preserve">Nejde mi v engeto databázi smazat tabulka? </w:t>
+      </w:r>
+    </w:p>
+    <w:p>
+      <w:pPr>
+        <w:pStyle w:val="Normlnweb"/>
+        <w:numPr>
+          <w:ilvl w:val="0"/>
+          <w:numId w:val="5"/>
+        </w:numPr>
+        <w:ind w:left="284" w:hanging="284"/>
+        <w:rPr>
+          <w:rFonts w:asciiTheme="minorHAnsi" w:hAnsiTheme="minorHAnsi" w:cstheme="minorHAnsi"/>
+        </w:rPr>
+      </w:pPr>
+      <w:r>
+        <w:rPr>
+          <w:rFonts w:asciiTheme="minorHAnsi" w:hAnsiTheme="minorHAnsi" w:cstheme="minorHAnsi"/>
+        </w:rPr>
+        <w:t>Aliasy – vnořený selecty, joiny</w:t>
       </w:r>
     </w:p>
     <w:p>

</xml_diff>